<commit_message>
Changes to data analysis and manuscript per reviewers' edits
</commit_message>
<xml_diff>
--- a/writing/SupportingInformation_FiguresNTables.docx
+++ b/writing/SupportingInformation_FiguresNTables.docx
@@ -67,20 +67,41 @@
             <w:docPart w:val="3A718928B4584F2FB277B4AD6D207FA8"/>
           </w:placeholder>
         </w:sdtPr>
+        <w:sdtEndPr/>
         <w:sdtContent>
+          <w:bookmarkStart w:id="0" w:name="_Hlk145054653"/>
+          <w:bookmarkStart w:id="1" w:name="_Hlk145066977"/>
           <w:r>
-            <w:t xml:space="preserve">Evidence of local adaptation in temperature tolerance traits of the gametophytic and sporophytic stages in </w:t>
+            <w:t xml:space="preserve">Intraspecific variation in responses to extreme and moderate temperature stress in the wild species, </w:t>
           </w:r>
           <w:r>
             <w:rPr>
               <w:i/>
               <w:iCs/>
             </w:rPr>
-            <w:t xml:space="preserve">Solanum carolinense </w:t>
+            <w:t xml:space="preserve">Solanum </w:t>
+          </w:r>
+          <w:proofErr w:type="spellStart"/>
+          <w:r>
+            <w:rPr>
+              <w:i/>
+              <w:iCs/>
+            </w:rPr>
+            <w:t>carolinense</w:t>
+          </w:r>
+          <w:bookmarkEnd w:id="0"/>
+          <w:proofErr w:type="spellEnd"/>
+          <w:r>
+            <w:rPr>
+              <w:i/>
+              <w:iCs/>
+            </w:rPr>
+            <w:t xml:space="preserve"> </w:t>
           </w:r>
           <w:r>
-            <w:t>(horsenettle)</w:t>
+            <w:t>(Solanaceae)</w:t>
           </w:r>
+          <w:bookmarkEnd w:id="1"/>
         </w:sdtContent>
       </w:sdt>
     </w:p>
@@ -204,7 +225,15 @@
         </w:sdtPr>
         <w:sdtContent>
           <w:r>
-            <w:t>Differences between the populations for all sporophytic variables</w:t>
+            <w:t xml:space="preserve">Differences between the populations for all </w:t>
+          </w:r>
+          <w:proofErr w:type="spellStart"/>
+          <w:r>
+            <w:t>sporophytic</w:t>
+          </w:r>
+          <w:proofErr w:type="spellEnd"/>
+          <w:r>
+            <w:t xml:space="preserve"> variables</w:t>
           </w:r>
         </w:sdtContent>
       </w:sdt>
@@ -605,7 +634,31 @@
         </w:sdtPr>
         <w:sdtContent>
           <w:r>
-            <w:t>Genotype differences for the maximum (Tmax), optimal (Topt), and minimum (Tmin) pollen tube growth rate temperatures</w:t>
+            <w:t>Genotype differences for the maximum (</w:t>
+          </w:r>
+          <w:proofErr w:type="spellStart"/>
+          <w:r>
+            <w:t>Tmax</w:t>
+          </w:r>
+          <w:proofErr w:type="spellEnd"/>
+          <w:r>
+            <w:t>), optimal (</w:t>
+          </w:r>
+          <w:proofErr w:type="spellStart"/>
+          <w:r>
+            <w:t>Topt</w:t>
+          </w:r>
+          <w:proofErr w:type="spellEnd"/>
+          <w:r>
+            <w:t>), and minimum (</w:t>
+          </w:r>
+          <w:proofErr w:type="spellStart"/>
+          <w:r>
+            <w:t>Tmin</w:t>
+          </w:r>
+          <w:proofErr w:type="spellEnd"/>
+          <w:r>
+            <w:t>) pollen tube growth rate temperatures</w:t>
           </w:r>
         </w:sdtContent>
       </w:sdt>
@@ -817,7 +870,15 @@
         </w:sdtPr>
         <w:sdtContent>
           <w:r>
-            <w:t>Scatter plot of the significant correlations between sporophytic variables</w:t>
+            <w:t xml:space="preserve">Scatter plot of the significant correlations between </w:t>
+          </w:r>
+          <w:proofErr w:type="spellStart"/>
+          <w:r>
+            <w:t>sporophytic</w:t>
+          </w:r>
+          <w:proofErr w:type="spellEnd"/>
+          <w:r>
+            <w:t xml:space="preserve"> variables</w:t>
           </w:r>
         </w:sdtContent>
       </w:sdt>
@@ -866,7 +927,15 @@
         </w:sdtPr>
         <w:sdtContent>
           <w:r>
-            <w:t>Principal component analysis with sporophytic and gametophytic variables</w:t>
+            <w:t xml:space="preserve">Principal component analysis with </w:t>
+          </w:r>
+          <w:proofErr w:type="spellStart"/>
+          <w:r>
+            <w:t>sporophytic</w:t>
+          </w:r>
+          <w:proofErr w:type="spellEnd"/>
+          <w:r>
+            <w:t xml:space="preserve"> and gametophytic variables</w:t>
           </w:r>
         </w:sdtContent>
       </w:sdt>
@@ -915,7 +984,15 @@
         </w:sdtPr>
         <w:sdtContent>
           <w:r>
-            <w:t>Plots of the results of principal component analysis for the sporophytic variables</w:t>
+            <w:t xml:space="preserve">Plots of the results of principal component analysis for the </w:t>
+          </w:r>
+          <w:proofErr w:type="spellStart"/>
+          <w:r>
+            <w:t>sporophytic</w:t>
+          </w:r>
+          <w:proofErr w:type="spellEnd"/>
+          <w:r>
+            <w:t xml:space="preserve"> variables</w:t>
           </w:r>
         </w:sdtContent>
       </w:sdt>
@@ -1044,7 +1121,15 @@
         </w:sdtPr>
         <w:sdtContent>
           <w:r>
-            <w:t>Mixed effects model results for the difference between population for all sporophytic variables</w:t>
+            <w:t xml:space="preserve">Mixed effects model results for the difference between population for all </w:t>
+          </w:r>
+          <w:proofErr w:type="spellStart"/>
+          <w:r>
+            <w:t>sporophytic</w:t>
+          </w:r>
+          <w:proofErr w:type="spellEnd"/>
+          <w:r>
+            <w:t xml:space="preserve"> variables</w:t>
           </w:r>
         </w:sdtContent>
       </w:sdt>
@@ -1422,7 +1507,15 @@
         </w:sdtPr>
         <w:sdtContent>
           <w:r>
-            <w:t>Results from principal component analysis with gametophytic and sporophytic variables</w:t>
+            <w:t xml:space="preserve">Results from principal component analysis with gametophytic and </w:t>
+          </w:r>
+          <w:proofErr w:type="spellStart"/>
+          <w:r>
+            <w:t>sporophytic</w:t>
+          </w:r>
+          <w:proofErr w:type="spellEnd"/>
+          <w:r>
+            <w:t xml:space="preserve"> variables</w:t>
           </w:r>
         </w:sdtContent>
       </w:sdt>
@@ -1485,7 +1578,15 @@
         </w:sdtPr>
         <w:sdtContent>
           <w:r>
-            <w:t>Loadings from principal component analysis with sporophytic variables</w:t>
+            <w:t xml:space="preserve">Loadings from principal component analysis with </w:t>
+          </w:r>
+          <w:proofErr w:type="spellStart"/>
+          <w:r>
+            <w:t>sporophytic</w:t>
+          </w:r>
+          <w:proofErr w:type="spellEnd"/>
+          <w:r>
+            <w:t xml:space="preserve"> variables</w:t>
           </w:r>
         </w:sdtContent>
       </w:sdt>
@@ -1548,7 +1649,15 @@
         </w:sdtPr>
         <w:sdtContent>
           <w:r>
-            <w:t>Results from principal component analysis with sporophytic variables</w:t>
+            <w:t xml:space="preserve">Results from principal component analysis with </w:t>
+          </w:r>
+          <w:proofErr w:type="spellStart"/>
+          <w:r>
+            <w:t>sporophytic</w:t>
+          </w:r>
+          <w:proofErr w:type="spellEnd"/>
+          <w:r>
+            <w:t xml:space="preserve"> variables</w:t>
           </w:r>
         </w:sdtContent>
       </w:sdt>
@@ -1717,8 +1826,8 @@
           <w:docGrid w:linePitch="360"/>
         </w:sectPr>
       </w:pPr>
-      <w:bookmarkStart w:id="0" w:name="_Toc107910562"/>
-      <w:bookmarkStart w:id="1" w:name="_Hlk114252109"/>
+      <w:bookmarkStart w:id="2" w:name="_Toc107910562"/>
+      <w:bookmarkStart w:id="3" w:name="_Hlk114252109"/>
     </w:p>
     <w:p>
       <w:pPr>
@@ -1783,7 +1892,7 @@
       <w:pPr>
         <w:pStyle w:val="AppendixFiguretitle"/>
       </w:pPr>
-      <w:bookmarkStart w:id="2" w:name="_Toc107910656"/>
+      <w:bookmarkStart w:id="4" w:name="_Toc107910656"/>
       <w:r>
         <w:rPr>
           <w:b/>
@@ -1806,9 +1915,17 @@
         <w:t xml:space="preserve"> S1</w:t>
       </w:r>
       <w:r>
-        <w:t xml:space="preserve"> Differences between the populations for all sporophytic variables. Letters denote significant differences between populations from a linear mixed effects model with population as the fixed effect and block as the random effect.</w:t>
+        <w:t xml:space="preserve"> Differences between the populations for all </w:t>
       </w:r>
-      <w:bookmarkEnd w:id="2"/>
+      <w:proofErr w:type="spellStart"/>
+      <w:r>
+        <w:t>sporophytic</w:t>
+      </w:r>
+      <w:proofErr w:type="spellEnd"/>
+      <w:r>
+        <w:t xml:space="preserve"> variables. Letters denote significant differences between populations from a linear mixed effects model with population as the fixed effect and block as the random effect.</w:t>
+      </w:r>
+      <w:bookmarkEnd w:id="4"/>
       <w:r>
         <w:br w:type="page"/>
       </w:r>
@@ -1869,8 +1986,8 @@
       <w:pPr>
         <w:pStyle w:val="Figuretitle"/>
       </w:pPr>
-      <w:bookmarkStart w:id="3" w:name="_Toc106122486"/>
-      <w:bookmarkStart w:id="4" w:name="_Toc107910262"/>
+      <w:bookmarkStart w:id="5" w:name="_Toc106122486"/>
+      <w:bookmarkStart w:id="6" w:name="_Toc107910262"/>
       <w:r>
         <w:rPr>
           <w:b/>
@@ -1888,8 +2005,8 @@
       <w:r>
         <w:t xml:space="preserve"> Cell membrane stability across temporally independent blocks and colored by region. The center line of the boxplot is the median of the measurements taken for each region within a ramet. There is a significant difference between blocks for hot cell membrane stability (HCMS, p = 0.0297) and cold cell membrane stability (CCMS, p = 7.30e-05). Asterisks indicate a significant difference between regions from a paired t-test of regions for each block independently. There was a significant difference between regions for HCMS block A (t = -2.910, p = 0.015), CMS block B (t = 2.190, p = 0.040), and CMS block C (t = 2.073, p = 0.049). </w:t>
       </w:r>
-      <w:bookmarkEnd w:id="3"/>
-      <w:bookmarkEnd w:id="4"/>
+      <w:bookmarkEnd w:id="5"/>
+      <w:bookmarkEnd w:id="6"/>
     </w:p>
     <w:p>
       <w:pPr>
@@ -1947,7 +2064,7 @@
       <w:pPr>
         <w:pStyle w:val="AppendixFiguretitle"/>
       </w:pPr>
-      <w:bookmarkStart w:id="5" w:name="_Toc107910657"/>
+      <w:bookmarkStart w:id="7" w:name="_Toc107910657"/>
       <w:r>
         <w:rPr>
           <w:b/>
@@ -1985,7 +2102,7 @@
       <w:r>
         <w:t>from the NOAA station at the Hector International Airport, Fargo, ND.</w:t>
       </w:r>
-      <w:bookmarkEnd w:id="5"/>
+      <w:bookmarkEnd w:id="7"/>
       <w:r>
         <w:t xml:space="preserve"> </w:t>
       </w:r>
@@ -2054,7 +2171,7 @@
           <w:szCs w:val="24"/>
         </w:rPr>
       </w:pPr>
-      <w:bookmarkStart w:id="6" w:name="_Toc107910658"/>
+      <w:bookmarkStart w:id="8" w:name="_Toc107910658"/>
       <w:r>
         <w:rPr>
           <w:b/>
@@ -2096,7 +2213,7 @@
       <w:r>
         <w:t>Genotype differences for temperature tolerance traits including cold cell membrane stability (CCMS), hot chlorophyll content (HCHPL), cold photosynthesis (CPS), and hot photosynthesis (HPS). Genets ordered by the sum of median ratios for HCMS and CCHPL. There are no significant differences between the variables shown here.</w:t>
       </w:r>
-      <w:bookmarkEnd w:id="6"/>
+      <w:bookmarkEnd w:id="8"/>
     </w:p>
     <w:p>
       <w:r>
@@ -2294,7 +2411,7 @@
       <w:pPr>
         <w:pStyle w:val="AppendixFiguretitle"/>
       </w:pPr>
-      <w:bookmarkStart w:id="7" w:name="_Toc107910659"/>
+      <w:bookmarkStart w:id="9" w:name="_Toc107910659"/>
       <w:r>
         <w:rPr>
           <w:b/>
@@ -2326,7 +2443,7 @@
       <w:r>
         <w:t xml:space="preserve"> Examples of quadratic fit curve for pollen germination of one genet from the southern region (OP1 A, red) and one genet from the northern region (PI1 A, blue).</w:t>
       </w:r>
-      <w:bookmarkEnd w:id="7"/>
+      <w:bookmarkEnd w:id="9"/>
       <w:r>
         <w:br w:type="page"/>
       </w:r>
@@ -2394,7 +2511,7 @@
       <w:pPr>
         <w:pStyle w:val="AppendixFiguretitle"/>
       </w:pPr>
-      <w:bookmarkStart w:id="8" w:name="_Toc107910660"/>
+      <w:bookmarkStart w:id="10" w:name="_Toc107910660"/>
       <w:r>
         <w:rPr>
           <w:b/>
@@ -2426,7 +2543,7 @@
       <w:r>
         <w:t xml:space="preserve"> Pollen germination profiles for genets with at least 3 ramets that flowered. Color indicates region of origin.</w:t>
       </w:r>
-      <w:bookmarkEnd w:id="8"/>
+      <w:bookmarkEnd w:id="10"/>
       <w:r>
         <w:br w:type="page"/>
       </w:r>
@@ -2487,7 +2604,7 @@
       <w:pPr>
         <w:pStyle w:val="AppendixFiguretitle"/>
       </w:pPr>
-      <w:bookmarkStart w:id="9" w:name="_Toc107910661"/>
+      <w:bookmarkStart w:id="11" w:name="_Toc107910661"/>
       <w:r>
         <w:rPr>
           <w:b/>
@@ -2519,15 +2636,15 @@
       <w:r>
         <w:t xml:space="preserve"> </w:t>
       </w:r>
-      <w:bookmarkStart w:id="10" w:name="_Hlk114319423"/>
+      <w:bookmarkStart w:id="12" w:name="_Hlk114319423"/>
       <w:r>
         <w:t>Comparison of pollen tube growth rate values extracted from a quadratic fit</w:t>
       </w:r>
-      <w:bookmarkEnd w:id="10"/>
+      <w:bookmarkEnd w:id="12"/>
       <w:r>
         <w:t xml:space="preserve"> for the maximum, optimal, and minimum temperatures between northern and southern regions.</w:t>
       </w:r>
-      <w:bookmarkEnd w:id="9"/>
+      <w:bookmarkEnd w:id="11"/>
       <w:r>
         <w:br w:type="page"/>
       </w:r>
@@ -2588,7 +2705,7 @@
       <w:pPr>
         <w:pStyle w:val="AppendixFiguretitle"/>
       </w:pPr>
-      <w:bookmarkStart w:id="11" w:name="_Toc107910662"/>
+      <w:bookmarkStart w:id="13" w:name="_Toc107910662"/>
       <w:r>
         <w:rPr>
           <w:b/>
@@ -2620,11 +2737,35 @@
       <w:r>
         <w:t xml:space="preserve"> </w:t>
       </w:r>
-      <w:bookmarkStart w:id="12" w:name="_Hlk114319444"/>
+      <w:bookmarkStart w:id="14" w:name="_Hlk114319444"/>
       <w:r>
-        <w:t xml:space="preserve">Genotype differences for the maximum (Tmax), optimal (Topt), and minimum (Tmin) pollen tube growth rate temperatures </w:t>
+        <w:t>Genotype differences for the maximum (</w:t>
       </w:r>
-      <w:bookmarkEnd w:id="12"/>
+      <w:proofErr w:type="spellStart"/>
+      <w:r>
+        <w:t>Tmax</w:t>
+      </w:r>
+      <w:proofErr w:type="spellEnd"/>
+      <w:r>
+        <w:t>), optimal (</w:t>
+      </w:r>
+      <w:proofErr w:type="spellStart"/>
+      <w:r>
+        <w:t>Topt</w:t>
+      </w:r>
+      <w:proofErr w:type="spellEnd"/>
+      <w:r>
+        <w:t>), and minimum (</w:t>
+      </w:r>
+      <w:proofErr w:type="spellStart"/>
+      <w:r>
+        <w:t>Tmin</w:t>
+      </w:r>
+      <w:proofErr w:type="spellEnd"/>
+      <w:r>
+        <w:t xml:space="preserve">) pollen tube growth rate temperatures </w:t>
+      </w:r>
+      <w:bookmarkEnd w:id="14"/>
       <w:r>
         <w:t xml:space="preserve">extracted </w:t>
       </w:r>
@@ -2650,7 +2791,7 @@
       <w:r>
         <w:t>were no significant differences among the genets for pollen tube growth rate. Each plot is in order of increasing PTGR.</w:t>
       </w:r>
-      <w:bookmarkEnd w:id="11"/>
+      <w:bookmarkEnd w:id="13"/>
     </w:p>
     <w:p>
       <w:pPr>
@@ -2723,7 +2864,7 @@
       <w:pPr>
         <w:pStyle w:val="AppendixFiguretitle"/>
       </w:pPr>
-      <w:bookmarkStart w:id="13" w:name="_Toc107910663"/>
+      <w:bookmarkStart w:id="15" w:name="_Toc107910663"/>
       <w:r>
         <w:rPr>
           <w:b/>
@@ -2755,15 +2896,15 @@
       <w:r>
         <w:t xml:space="preserve"> </w:t>
       </w:r>
-      <w:bookmarkStart w:id="14" w:name="_Hlk114319454"/>
+      <w:bookmarkStart w:id="16" w:name="_Hlk114319454"/>
       <w:r>
         <w:t>Pollen tube growth rate profiles for genets with at least 3 ramets that flowered</w:t>
       </w:r>
-      <w:bookmarkEnd w:id="14"/>
+      <w:bookmarkEnd w:id="16"/>
       <w:r>
         <w:t>. Color indicates region of origin.</w:t>
       </w:r>
-      <w:bookmarkEnd w:id="13"/>
+      <w:bookmarkEnd w:id="15"/>
     </w:p>
     <w:p>
       <w:pPr>
@@ -2836,8 +2977,8 @@
       <w:pPr>
         <w:pStyle w:val="AppendixFiguretitle"/>
       </w:pPr>
-      <w:bookmarkStart w:id="15" w:name="_Toc106122491"/>
-      <w:bookmarkStart w:id="16" w:name="_Toc107910267"/>
+      <w:bookmarkStart w:id="17" w:name="_Toc106122491"/>
+      <w:bookmarkStart w:id="18" w:name="_Toc107910267"/>
       <w:r>
         <w:rPr>
           <w:b/>
@@ -2853,10 +2994,18 @@
         <w:t>1</w:t>
       </w:r>
       <w:r>
-        <w:t xml:space="preserve"> Correlation matrix of all plants. Gametophytic (labels blue font) and sporophytic variables (labels red font) with significant Pearson’s correlations for all study plants.</w:t>
+        <w:t xml:space="preserve"> Correlation matrix of all plants. Gametophytic (labels blue font) and </w:t>
       </w:r>
-      <w:bookmarkEnd w:id="15"/>
-      <w:bookmarkEnd w:id="16"/>
+      <w:proofErr w:type="spellStart"/>
+      <w:r>
+        <w:t>sporophytic</w:t>
+      </w:r>
+      <w:proofErr w:type="spellEnd"/>
+      <w:r>
+        <w:t xml:space="preserve"> variables (labels red font) with significant Pearson’s correlations for all study plants.</w:t>
+      </w:r>
+      <w:bookmarkEnd w:id="17"/>
+      <w:bookmarkEnd w:id="18"/>
     </w:p>
     <w:p>
       <w:pPr>
@@ -2922,7 +3071,7 @@
       <w:pPr>
         <w:pStyle w:val="AppendixFiguretitle"/>
       </w:pPr>
-      <w:bookmarkStart w:id="17" w:name="_Toc107910664"/>
+      <w:bookmarkStart w:id="19" w:name="_Toc107910664"/>
       <w:r>
         <w:rPr>
           <w:b/>
@@ -2940,15 +3089,23 @@
       <w:r>
         <w:t xml:space="preserve"> </w:t>
       </w:r>
-      <w:bookmarkStart w:id="18" w:name="_Hlk114319464"/>
+      <w:bookmarkStart w:id="20" w:name="_Hlk114319464"/>
       <w:r>
         <w:t xml:space="preserve">Correlation matrix of southern plants </w:t>
       </w:r>
-      <w:bookmarkEnd w:id="18"/>
+      <w:bookmarkEnd w:id="20"/>
       <w:r>
-        <w:t>with significant Pearson’s correlations. Sporophytic (red font) and gametophytic variables (blue font) included. Blue colors indicate positive correlations and red colors indicate negative correlations.</w:t>
+        <w:t xml:space="preserve">with significant Pearson’s correlations. </w:t>
       </w:r>
-      <w:bookmarkEnd w:id="17"/>
+      <w:proofErr w:type="spellStart"/>
+      <w:r>
+        <w:t>Sporophytic</w:t>
+      </w:r>
+      <w:proofErr w:type="spellEnd"/>
+      <w:r>
+        <w:t xml:space="preserve"> (red font) and gametophytic variables (blue font) included. Blue colors indicate positive correlations and red colors indicate negative correlations.</w:t>
+      </w:r>
+      <w:bookmarkEnd w:id="19"/>
       <w:r>
         <w:t xml:space="preserve"> </w:t>
       </w:r>
@@ -3024,7 +3181,7 @@
       <w:pPr>
         <w:pStyle w:val="AppendixFiguretitle"/>
       </w:pPr>
-      <w:bookmarkStart w:id="19" w:name="_Toc107910665"/>
+      <w:bookmarkStart w:id="21" w:name="_Toc107910665"/>
       <w:r>
         <w:rPr>
           <w:b/>
@@ -3042,15 +3199,23 @@
       <w:r>
         <w:t xml:space="preserve"> </w:t>
       </w:r>
-      <w:bookmarkStart w:id="20" w:name="_Hlk114319476"/>
+      <w:bookmarkStart w:id="22" w:name="_Hlk114319476"/>
       <w:r>
-        <w:t>Scatter plot of the significant correlations between sporophytic variables</w:t>
+        <w:t xml:space="preserve">Scatter plot of the significant correlations between </w:t>
       </w:r>
-      <w:bookmarkEnd w:id="20"/>
+      <w:proofErr w:type="spellStart"/>
+      <w:r>
+        <w:t>sporophytic</w:t>
+      </w:r>
+      <w:proofErr w:type="spellEnd"/>
+      <w:r>
+        <w:t xml:space="preserve"> variables</w:t>
+      </w:r>
+      <w:bookmarkEnd w:id="22"/>
       <w:r>
         <w:t xml:space="preserve"> including plants from the northern and southern regions.</w:t>
       </w:r>
-      <w:bookmarkEnd w:id="19"/>
+      <w:bookmarkEnd w:id="21"/>
     </w:p>
     <w:p>
       <w:pPr>
@@ -3070,7 +3235,7 @@
         </w:rPr>
         <w:lastRenderedPageBreak/>
         <w:drawing>
-          <wp:inline distT="0" distB="0" distL="0" distR="0" wp14:anchorId="446D384A" wp14:editId="2D154B6C">
+          <wp:inline distT="0" distB="0" distL="0" distR="0" wp14:anchorId="446D384A" wp14:editId="47E0F593">
             <wp:extent cx="4114800" cy="6858000"/>
             <wp:effectExtent l="0" t="0" r="0" b="0"/>
             <wp:docPr id="58" name="Picture 58" descr="Graphical user interface, chart&#10;&#10;Description automatically generated"/>
@@ -3123,7 +3288,7 @@
       <w:pPr>
         <w:pStyle w:val="AppendixFiguretitle"/>
       </w:pPr>
-      <w:bookmarkStart w:id="21" w:name="_Toc107910666"/>
+      <w:bookmarkStart w:id="23" w:name="_Toc107910666"/>
       <w:r>
         <w:rPr>
           <w:b/>
@@ -3141,15 +3306,23 @@
       <w:r>
         <w:t xml:space="preserve"> </w:t>
       </w:r>
-      <w:bookmarkStart w:id="22" w:name="_Hlk114319494"/>
+      <w:bookmarkStart w:id="24" w:name="_Hlk114319494"/>
       <w:r>
-        <w:t>Principal component analysis with sporophytic and gametophytic variables, excluding photosynthesis</w:t>
+        <w:t xml:space="preserve">Principal component analysis with </w:t>
       </w:r>
-      <w:bookmarkEnd w:id="22"/>
+      <w:proofErr w:type="spellStart"/>
+      <w:r>
+        <w:t>sporophytic</w:t>
+      </w:r>
+      <w:proofErr w:type="spellEnd"/>
+      <w:r>
+        <w:t xml:space="preserve"> and gametophytic variables, excluding photosynthesis</w:t>
+      </w:r>
+      <w:bookmarkEnd w:id="24"/>
       <w:r>
         <w:t>. A) PC1 and PC2, B) PC2 and PC3, C) PC1 and PC3. Ellipsoid indicating 95% confidence interval.</w:t>
       </w:r>
-      <w:bookmarkEnd w:id="21"/>
+      <w:bookmarkEnd w:id="23"/>
       <w:r>
         <w:t xml:space="preserve">  </w:t>
       </w:r>
@@ -3242,7 +3415,15 @@
         <w:t xml:space="preserve"> </w:t>
       </w:r>
       <w:r>
-        <w:t>Plots of the results of principal component analysis for the sporophytic variables. A) PC1 and PC2, B) PC2 and PC3, C) PC1 and PC3. Ellipsoid indicating 95% confidence interval.  PC1 explains 22.38% of the variance, PC2 explains 21.55% of the variance, and PC3 explains 16.79% of the variance.</w:t>
+        <w:t xml:space="preserve">Plots of the results of principal component analysis for the </w:t>
+      </w:r>
+      <w:proofErr w:type="spellStart"/>
+      <w:r>
+        <w:t>sporophytic</w:t>
+      </w:r>
+      <w:proofErr w:type="spellEnd"/>
+      <w:r>
+        <w:t xml:space="preserve"> variables. A) PC1 and PC2, B) PC2 and PC3, C) PC1 and PC3. Ellipsoid indicating 95% confidence interval.  PC1 explains 22.38% of the variance, PC2 explains 21.55% of the variance, and PC3 explains 16.79% of the variance.</w:t>
       </w:r>
       <w:r>
         <w:br w:type="page"/>
@@ -3259,7 +3440,7 @@
         </w:rPr>
         <w:lastRenderedPageBreak/>
         <w:drawing>
-          <wp:inline distT="0" distB="0" distL="0" distR="0" wp14:anchorId="705A6EC6" wp14:editId="57549D4D">
+          <wp:inline distT="0" distB="0" distL="0" distR="0" wp14:anchorId="705A6EC6" wp14:editId="3C814FD8">
             <wp:extent cx="5943600" cy="4248150"/>
             <wp:effectExtent l="0" t="0" r="0" b="0"/>
             <wp:docPr id="213" name="Picture 213" descr="Chart, radar chart&#10;&#10;Description automatically generated"/>
@@ -3366,15 +3547,31 @@
       <w:r>
         <w:t xml:space="preserve"> </w:t>
       </w:r>
-      <w:bookmarkStart w:id="23" w:name="_Hlk114252096"/>
+      <w:bookmarkStart w:id="25" w:name="_Hlk114252096"/>
       <w:r>
-        <w:t>Mixed effects model results for the difference between population for all sporophytic variables</w:t>
+        <w:t xml:space="preserve">Mixed effects model results for the difference between population for all </w:t>
       </w:r>
-      <w:bookmarkEnd w:id="23"/>
+      <w:proofErr w:type="spellStart"/>
       <w:r>
-        <w:t>. One-way ANOVA results for the gametophytic variables for the difference between population. Block overfit the model when included for the gamtophyte and was therefore excluded from the gametophytic variable models.</w:t>
+        <w:t>sporophytic</w:t>
       </w:r>
-      <w:bookmarkEnd w:id="0"/>
+      <w:proofErr w:type="spellEnd"/>
+      <w:r>
+        <w:t xml:space="preserve"> variables</w:t>
+      </w:r>
+      <w:bookmarkEnd w:id="25"/>
+      <w:r>
+        <w:t xml:space="preserve">. One-way ANOVA results for the gametophytic variables for the difference between population. Block overfit the model when included for the </w:t>
+      </w:r>
+      <w:proofErr w:type="spellStart"/>
+      <w:r>
+        <w:t>gamtophyte</w:t>
+      </w:r>
+      <w:proofErr w:type="spellEnd"/>
+      <w:r>
+        <w:t xml:space="preserve"> and was therefore excluded from the gametophytic variable models.</w:t>
+      </w:r>
+      <w:bookmarkEnd w:id="2"/>
       <w:r>
         <w:t xml:space="preserve"> </w:t>
       </w:r>
@@ -3661,6 +3858,7 @@
                 <w:sz w:val="22"/>
               </w:rPr>
             </w:pPr>
+            <w:proofErr w:type="spellStart"/>
             <w:r>
               <w:rPr>
                 <w:rFonts w:eastAsia="Times New Roman"/>
@@ -3669,6 +3867,7 @@
               </w:rPr>
               <w:t>df</w:t>
             </w:r>
+            <w:proofErr w:type="spellEnd"/>
           </w:p>
         </w:tc>
         <w:tc>
@@ -5085,7 +5284,25 @@
                 <w:color w:val="000000"/>
                 <w:sz w:val="22"/>
               </w:rPr>
-              <w:t>Pollen Germination (Tmax)</w:t>
+              <w:t>Pollen Germination (</w:t>
+            </w:r>
+            <w:proofErr w:type="spellStart"/>
+            <w:r>
+              <w:rPr>
+                <w:rFonts w:eastAsia="Times New Roman"/>
+                <w:color w:val="000000"/>
+                <w:sz w:val="22"/>
+              </w:rPr>
+              <w:t>Tmax</w:t>
+            </w:r>
+            <w:proofErr w:type="spellEnd"/>
+            <w:r>
+              <w:rPr>
+                <w:rFonts w:eastAsia="Times New Roman"/>
+                <w:color w:val="000000"/>
+                <w:sz w:val="22"/>
+              </w:rPr>
+              <w:t>)</w:t>
             </w:r>
           </w:p>
         </w:tc>
@@ -5313,7 +5530,25 @@
                 <w:color w:val="000000"/>
                 <w:sz w:val="22"/>
               </w:rPr>
-              <w:t>Pollen Germination (Topt)</w:t>
+              <w:t>Pollen Germination (</w:t>
+            </w:r>
+            <w:proofErr w:type="spellStart"/>
+            <w:r>
+              <w:rPr>
+                <w:rFonts w:eastAsia="Times New Roman"/>
+                <w:color w:val="000000"/>
+                <w:sz w:val="22"/>
+              </w:rPr>
+              <w:t>Topt</w:t>
+            </w:r>
+            <w:proofErr w:type="spellEnd"/>
+            <w:r>
+              <w:rPr>
+                <w:rFonts w:eastAsia="Times New Roman"/>
+                <w:color w:val="000000"/>
+                <w:sz w:val="22"/>
+              </w:rPr>
+              <w:t>)</w:t>
             </w:r>
           </w:p>
         </w:tc>
@@ -5511,7 +5746,25 @@
                 <w:color w:val="000000"/>
                 <w:sz w:val="22"/>
               </w:rPr>
-              <w:t>Pollen Germination (Tmin)</w:t>
+              <w:t>Pollen Germination (</w:t>
+            </w:r>
+            <w:proofErr w:type="spellStart"/>
+            <w:r>
+              <w:rPr>
+                <w:rFonts w:eastAsia="Times New Roman"/>
+                <w:color w:val="000000"/>
+                <w:sz w:val="22"/>
+              </w:rPr>
+              <w:t>Tmin</w:t>
+            </w:r>
+            <w:proofErr w:type="spellEnd"/>
+            <w:r>
+              <w:rPr>
+                <w:rFonts w:eastAsia="Times New Roman"/>
+                <w:color w:val="000000"/>
+                <w:sz w:val="22"/>
+              </w:rPr>
+              <w:t>)</w:t>
             </w:r>
           </w:p>
         </w:tc>
@@ -5697,7 +5950,25 @@
                 <w:color w:val="000000"/>
                 <w:sz w:val="22"/>
               </w:rPr>
-              <w:t>Pollen Tube Growth Rate (Tmax)</w:t>
+              <w:t>Pollen Tube Growth Rate (</w:t>
+            </w:r>
+            <w:proofErr w:type="spellStart"/>
+            <w:r>
+              <w:rPr>
+                <w:rFonts w:eastAsia="Times New Roman"/>
+                <w:color w:val="000000"/>
+                <w:sz w:val="22"/>
+              </w:rPr>
+              <w:t>Tmax</w:t>
+            </w:r>
+            <w:proofErr w:type="spellEnd"/>
+            <w:r>
+              <w:rPr>
+                <w:rFonts w:eastAsia="Times New Roman"/>
+                <w:color w:val="000000"/>
+                <w:sz w:val="22"/>
+              </w:rPr>
+              <w:t>)</w:t>
             </w:r>
           </w:p>
         </w:tc>
@@ -5883,7 +6154,25 @@
                 <w:color w:val="000000"/>
                 <w:sz w:val="22"/>
               </w:rPr>
-              <w:t>Pollen Tube Growth Rate (Topt)</w:t>
+              <w:t>Pollen Tube Growth Rate (</w:t>
+            </w:r>
+            <w:proofErr w:type="spellStart"/>
+            <w:r>
+              <w:rPr>
+                <w:rFonts w:eastAsia="Times New Roman"/>
+                <w:color w:val="000000"/>
+                <w:sz w:val="22"/>
+              </w:rPr>
+              <w:t>Topt</w:t>
+            </w:r>
+            <w:proofErr w:type="spellEnd"/>
+            <w:r>
+              <w:rPr>
+                <w:rFonts w:eastAsia="Times New Roman"/>
+                <w:color w:val="000000"/>
+                <w:sz w:val="22"/>
+              </w:rPr>
+              <w:t>)</w:t>
             </w:r>
           </w:p>
         </w:tc>
@@ -6075,7 +6364,25 @@
                 <w:color w:val="000000"/>
                 <w:sz w:val="22"/>
               </w:rPr>
-              <w:t>Pollen Tube Growth Rate (Tmin)</w:t>
+              <w:t>Pollen Tube Growth Rate (</w:t>
+            </w:r>
+            <w:proofErr w:type="spellStart"/>
+            <w:r>
+              <w:rPr>
+                <w:rFonts w:eastAsia="Times New Roman"/>
+                <w:color w:val="000000"/>
+                <w:sz w:val="22"/>
+              </w:rPr>
+              <w:t>Tmin</w:t>
+            </w:r>
+            <w:proofErr w:type="spellEnd"/>
+            <w:r>
+              <w:rPr>
+                <w:rFonts w:eastAsia="Times New Roman"/>
+                <w:color w:val="000000"/>
+                <w:sz w:val="22"/>
+              </w:rPr>
+              <w:t>)</w:t>
             </w:r>
           </w:p>
         </w:tc>
@@ -6240,7 +6547,7 @@
           </w:p>
         </w:tc>
       </w:tr>
-      <w:bookmarkEnd w:id="1"/>
+      <w:bookmarkEnd w:id="3"/>
     </w:tbl>
     <w:p>
       <w:pPr>
@@ -6265,8 +6572,8 @@
       <w:pPr>
         <w:pStyle w:val="AppendixTabletitle"/>
       </w:pPr>
-      <w:bookmarkStart w:id="24" w:name="_Toc107910563"/>
-      <w:bookmarkStart w:id="25" w:name="_Hlk114252160"/>
+      <w:bookmarkStart w:id="26" w:name="_Toc107910563"/>
+      <w:bookmarkStart w:id="27" w:name="_Hlk114252160"/>
       <w:r>
         <w:rPr>
           <w:b/>
@@ -6278,15 +6585,15 @@
       <w:r>
         <w:t xml:space="preserve"> </w:t>
       </w:r>
-      <w:bookmarkStart w:id="26" w:name="_Hlk114252147"/>
+      <w:bookmarkStart w:id="28" w:name="_Hlk114252147"/>
       <w:r>
         <w:t>Mixed effects model results for each variable</w:t>
       </w:r>
-      <w:bookmarkEnd w:id="26"/>
+      <w:bookmarkEnd w:id="28"/>
       <w:r>
         <w:t>. Full model included region as a fixed effect with block and genet nested in population as random effects. Random effect terms were dropped when the model overfit the data.</w:t>
       </w:r>
-      <w:bookmarkEnd w:id="24"/>
+      <w:bookmarkEnd w:id="26"/>
       <w:r>
         <w:t xml:space="preserve"> </w:t>
       </w:r>
@@ -6580,6 +6887,7 @@
                 <w:color w:val="000000"/>
               </w:rPr>
             </w:pPr>
+            <w:proofErr w:type="spellStart"/>
             <w:r>
               <w:rPr>
                 <w:rFonts w:eastAsia="Times New Roman"/>
@@ -6587,6 +6895,7 @@
               </w:rPr>
               <w:t>df</w:t>
             </w:r>
+            <w:proofErr w:type="spellEnd"/>
           </w:p>
         </w:tc>
         <w:tc>
@@ -8311,7 +8620,23 @@
                 <w:rFonts w:eastAsia="Times New Roman"/>
                 <w:color w:val="000000"/>
               </w:rPr>
-              <w:t>Pollen Germination (Tmax)</w:t>
+              <w:t>Pollen Germination (</w:t>
+            </w:r>
+            <w:proofErr w:type="spellStart"/>
+            <w:r>
+              <w:rPr>
+                <w:rFonts w:eastAsia="Times New Roman"/>
+                <w:color w:val="000000"/>
+              </w:rPr>
+              <w:t>Tmax</w:t>
+            </w:r>
+            <w:proofErr w:type="spellEnd"/>
+            <w:r>
+              <w:rPr>
+                <w:rFonts w:eastAsia="Times New Roman"/>
+                <w:color w:val="000000"/>
+              </w:rPr>
+              <w:t>)</w:t>
             </w:r>
           </w:p>
         </w:tc>
@@ -8598,7 +8923,23 @@
                 <w:rFonts w:eastAsia="Times New Roman"/>
                 <w:color w:val="000000"/>
               </w:rPr>
-              <w:t>Pollen Germination (Topt)</w:t>
+              <w:t>Pollen Germination (</w:t>
+            </w:r>
+            <w:proofErr w:type="spellStart"/>
+            <w:r>
+              <w:rPr>
+                <w:rFonts w:eastAsia="Times New Roman"/>
+                <w:color w:val="000000"/>
+              </w:rPr>
+              <w:t>Topt</w:t>
+            </w:r>
+            <w:proofErr w:type="spellEnd"/>
+            <w:r>
+              <w:rPr>
+                <w:rFonts w:eastAsia="Times New Roman"/>
+                <w:color w:val="000000"/>
+              </w:rPr>
+              <w:t>)</w:t>
             </w:r>
           </w:p>
         </w:tc>
@@ -8843,7 +9184,23 @@
                 <w:rFonts w:eastAsia="Times New Roman"/>
                 <w:color w:val="000000"/>
               </w:rPr>
-              <w:t>Pollen Germination (Tmin)</w:t>
+              <w:t>Pollen Germination (</w:t>
+            </w:r>
+            <w:proofErr w:type="spellStart"/>
+            <w:r>
+              <w:rPr>
+                <w:rFonts w:eastAsia="Times New Roman"/>
+                <w:color w:val="000000"/>
+              </w:rPr>
+              <w:t>Tmin</w:t>
+            </w:r>
+            <w:proofErr w:type="spellEnd"/>
+            <w:r>
+              <w:rPr>
+                <w:rFonts w:eastAsia="Times New Roman"/>
+                <w:color w:val="000000"/>
+              </w:rPr>
+              <w:t>)</w:t>
             </w:r>
             <w:r>
               <w:rPr>
@@ -9089,7 +9446,23 @@
                 <w:rFonts w:eastAsia="Times New Roman"/>
                 <w:color w:val="000000"/>
               </w:rPr>
-              <w:t>Pollen Tube Growth Rate (Tmax)</w:t>
+              <w:t>Pollen Tube Growth Rate (</w:t>
+            </w:r>
+            <w:proofErr w:type="spellStart"/>
+            <w:r>
+              <w:rPr>
+                <w:rFonts w:eastAsia="Times New Roman"/>
+                <w:color w:val="000000"/>
+              </w:rPr>
+              <w:t>Tmax</w:t>
+            </w:r>
+            <w:proofErr w:type="spellEnd"/>
+            <w:r>
+              <w:rPr>
+                <w:rFonts w:eastAsia="Times New Roman"/>
+                <w:color w:val="000000"/>
+              </w:rPr>
+              <w:t>)</w:t>
             </w:r>
           </w:p>
         </w:tc>
@@ -9327,7 +9700,23 @@
                 <w:rFonts w:eastAsia="Times New Roman"/>
                 <w:color w:val="000000"/>
               </w:rPr>
-              <w:t>Pollen Tube Growth Rate (Topt)</w:t>
+              <w:t>Pollen Tube Growth Rate (</w:t>
+            </w:r>
+            <w:proofErr w:type="spellStart"/>
+            <w:r>
+              <w:rPr>
+                <w:rFonts w:eastAsia="Times New Roman"/>
+                <w:color w:val="000000"/>
+              </w:rPr>
+              <w:t>Topt</w:t>
+            </w:r>
+            <w:proofErr w:type="spellEnd"/>
+            <w:r>
+              <w:rPr>
+                <w:rFonts w:eastAsia="Times New Roman"/>
+                <w:color w:val="000000"/>
+              </w:rPr>
+              <w:t>)</w:t>
             </w:r>
           </w:p>
         </w:tc>
@@ -9564,7 +9953,23 @@
                 <w:rFonts w:eastAsia="Times New Roman"/>
                 <w:color w:val="000000"/>
               </w:rPr>
-              <w:t>Pollen Tube Growth Rate (Tmin)</w:t>
+              <w:t>Pollen Tube Growth Rate (</w:t>
+            </w:r>
+            <w:proofErr w:type="spellStart"/>
+            <w:r>
+              <w:rPr>
+                <w:rFonts w:eastAsia="Times New Roman"/>
+                <w:color w:val="000000"/>
+              </w:rPr>
+              <w:t>Tmin</w:t>
+            </w:r>
+            <w:proofErr w:type="spellEnd"/>
+            <w:r>
+              <w:rPr>
+                <w:rFonts w:eastAsia="Times New Roman"/>
+                <w:color w:val="000000"/>
+              </w:rPr>
+              <w:t>)</w:t>
             </w:r>
           </w:p>
         </w:tc>
@@ -9807,9 +10212,9 @@
       <w:pPr>
         <w:pStyle w:val="AppendixTabletitle"/>
       </w:pPr>
-      <w:bookmarkStart w:id="27" w:name="_Toc107910564"/>
-      <w:bookmarkStart w:id="28" w:name="_Hlk114252222"/>
-      <w:bookmarkEnd w:id="25"/>
+      <w:bookmarkStart w:id="29" w:name="_Toc107910564"/>
+      <w:bookmarkStart w:id="30" w:name="_Hlk114252222"/>
+      <w:bookmarkEnd w:id="27"/>
       <w:r>
         <w:rPr>
           <w:b/>
@@ -9821,7 +10226,7 @@
       <w:r>
         <w:t xml:space="preserve"> Mixed effects model of control values used in calculation for variable proportions to determine baseline differences between regions without the temperature treatments.</w:t>
       </w:r>
-      <w:bookmarkEnd w:id="27"/>
+      <w:bookmarkEnd w:id="29"/>
     </w:p>
     <w:tbl>
       <w:tblPr>
@@ -10537,7 +10942,7 @@
           </w:p>
         </w:tc>
       </w:tr>
-      <w:bookmarkEnd w:id="28"/>
+      <w:bookmarkEnd w:id="30"/>
     </w:tbl>
     <w:p>
       <w:pPr>
@@ -10556,7 +10961,7 @@
       <w:pPr>
         <w:pStyle w:val="AppendixTabletitle"/>
       </w:pPr>
-      <w:bookmarkStart w:id="29" w:name="_Toc107910565"/>
+      <w:bookmarkStart w:id="31" w:name="_Toc107910565"/>
       <w:r>
         <w:rPr>
           <w:b/>
@@ -10568,7 +10973,7 @@
       <w:r>
         <w:t xml:space="preserve"> T-test results for differences between region within block. Paired t-tests were used as a northern and southern plant were paired with one another and experienced the same green house conditions. An unpaired t-test was used for photosynthesis because there were missing data points for some genets.</w:t>
       </w:r>
-      <w:bookmarkEnd w:id="29"/>
+      <w:bookmarkEnd w:id="31"/>
       <w:r>
         <w:t xml:space="preserve"> </w:t>
       </w:r>
@@ -12931,7 +13336,7 @@
       <w:pPr>
         <w:pStyle w:val="Tabletitle"/>
       </w:pPr>
-      <w:bookmarkStart w:id="30" w:name="_Toc107910566"/>
+      <w:bookmarkStart w:id="32" w:name="_Toc107910566"/>
       <w:r>
         <w:rPr>
           <w:b/>
@@ -12943,7 +13348,7 @@
       <w:r>
         <w:t xml:space="preserve"> Difference in variation between the two regions for all variables using Bartlett’s test of homogeneity of variances.</w:t>
       </w:r>
-      <w:bookmarkEnd w:id="30"/>
+      <w:bookmarkEnd w:id="32"/>
       <w:r>
         <w:t xml:space="preserve"> </w:t>
       </w:r>
@@ -14017,7 +14422,23 @@
                 <w:rFonts w:eastAsia="Times New Roman"/>
                 <w:color w:val="000000"/>
               </w:rPr>
-              <w:t>Pollen Germination (Tmax)</w:t>
+              <w:t>Pollen Germination (</w:t>
+            </w:r>
+            <w:proofErr w:type="spellStart"/>
+            <w:r>
+              <w:rPr>
+                <w:rFonts w:eastAsia="Times New Roman"/>
+                <w:color w:val="000000"/>
+              </w:rPr>
+              <w:t>Tmax</w:t>
+            </w:r>
+            <w:proofErr w:type="spellEnd"/>
+            <w:r>
+              <w:rPr>
+                <w:rFonts w:eastAsia="Times New Roman"/>
+                <w:color w:val="000000"/>
+              </w:rPr>
+              <w:t>)</w:t>
             </w:r>
           </w:p>
         </w:tc>
@@ -14149,7 +14570,23 @@
                 <w:rFonts w:eastAsia="Times New Roman"/>
                 <w:color w:val="000000"/>
               </w:rPr>
-              <w:t>Pollen Germination (Topt)</w:t>
+              <w:t>Pollen Germination (</w:t>
+            </w:r>
+            <w:proofErr w:type="spellStart"/>
+            <w:r>
+              <w:rPr>
+                <w:rFonts w:eastAsia="Times New Roman"/>
+                <w:color w:val="000000"/>
+              </w:rPr>
+              <w:t>Topt</w:t>
+            </w:r>
+            <w:proofErr w:type="spellEnd"/>
+            <w:r>
+              <w:rPr>
+                <w:rFonts w:eastAsia="Times New Roman"/>
+                <w:color w:val="000000"/>
+              </w:rPr>
+              <w:t>)</w:t>
             </w:r>
           </w:p>
         </w:tc>
@@ -14272,7 +14709,23 @@
                 <w:rFonts w:eastAsia="Times New Roman"/>
                 <w:color w:val="000000"/>
               </w:rPr>
-              <w:t>Pollen Germination (Tmin)</w:t>
+              <w:t>Pollen Germination (</w:t>
+            </w:r>
+            <w:proofErr w:type="spellStart"/>
+            <w:r>
+              <w:rPr>
+                <w:rFonts w:eastAsia="Times New Roman"/>
+                <w:color w:val="000000"/>
+              </w:rPr>
+              <w:t>Tmin</w:t>
+            </w:r>
+            <w:proofErr w:type="spellEnd"/>
+            <w:r>
+              <w:rPr>
+                <w:rFonts w:eastAsia="Times New Roman"/>
+                <w:color w:val="000000"/>
+              </w:rPr>
+              <w:t>)</w:t>
             </w:r>
           </w:p>
         </w:tc>
@@ -14395,7 +14848,23 @@
                 <w:rFonts w:eastAsia="Times New Roman"/>
                 <w:color w:val="000000"/>
               </w:rPr>
-              <w:t>Pollen Tube Growth Rate (Tmax)</w:t>
+              <w:t>Pollen Tube Growth Rate (</w:t>
+            </w:r>
+            <w:proofErr w:type="spellStart"/>
+            <w:r>
+              <w:rPr>
+                <w:rFonts w:eastAsia="Times New Roman"/>
+                <w:color w:val="000000"/>
+              </w:rPr>
+              <w:t>Tmax</w:t>
+            </w:r>
+            <w:proofErr w:type="spellEnd"/>
+            <w:r>
+              <w:rPr>
+                <w:rFonts w:eastAsia="Times New Roman"/>
+                <w:color w:val="000000"/>
+              </w:rPr>
+              <w:t>)</w:t>
             </w:r>
           </w:p>
         </w:tc>
@@ -14518,7 +14987,23 @@
                 <w:rFonts w:eastAsia="Times New Roman"/>
                 <w:color w:val="000000"/>
               </w:rPr>
-              <w:t>Pollen Tube Growth Rate (Topt)</w:t>
+              <w:t>Pollen Tube Growth Rate (</w:t>
+            </w:r>
+            <w:proofErr w:type="spellStart"/>
+            <w:r>
+              <w:rPr>
+                <w:rFonts w:eastAsia="Times New Roman"/>
+                <w:color w:val="000000"/>
+              </w:rPr>
+              <w:t>Topt</w:t>
+            </w:r>
+            <w:proofErr w:type="spellEnd"/>
+            <w:r>
+              <w:rPr>
+                <w:rFonts w:eastAsia="Times New Roman"/>
+                <w:color w:val="000000"/>
+              </w:rPr>
+              <w:t>)</w:t>
             </w:r>
           </w:p>
         </w:tc>
@@ -14647,7 +15132,23 @@
                 <w:rFonts w:eastAsia="Times New Roman"/>
                 <w:color w:val="000000"/>
               </w:rPr>
-              <w:t>Pollen Tube Growth Rate (Tmin)</w:t>
+              <w:t>Pollen Tube Growth Rate (</w:t>
+            </w:r>
+            <w:proofErr w:type="spellStart"/>
+            <w:r>
+              <w:rPr>
+                <w:rFonts w:eastAsia="Times New Roman"/>
+                <w:color w:val="000000"/>
+              </w:rPr>
+              <w:t>Tmin</w:t>
+            </w:r>
+            <w:proofErr w:type="spellEnd"/>
+            <w:r>
+              <w:rPr>
+                <w:rFonts w:eastAsia="Times New Roman"/>
+                <w:color w:val="000000"/>
+              </w:rPr>
+              <w:t>)</w:t>
             </w:r>
           </w:p>
         </w:tc>
@@ -14758,7 +15259,7 @@
           <w:sz w:val="22"/>
         </w:rPr>
       </w:pPr>
-      <w:bookmarkStart w:id="31" w:name="_Toc107910567"/>
+      <w:bookmarkStart w:id="33" w:name="_Toc107910567"/>
       <w:r>
         <w:rPr>
           <w:b/>
@@ -14770,7 +15271,7 @@
       <w:r>
         <w:t xml:space="preserve"> Correlation matrix with correlation coefficient and p-value for each combination of variables.</w:t>
       </w:r>
-      <w:bookmarkEnd w:id="31"/>
+      <w:bookmarkEnd w:id="33"/>
       <w:r>
         <w:t xml:space="preserve"> </w:t>
       </w:r>
@@ -14897,13 +15398,23 @@
                 <w:sz w:val="22"/>
               </w:rPr>
             </w:pPr>
-            <w:r>
-              <w:rPr>
-                <w:rFonts w:eastAsia="Times New Roman"/>
-                <w:color w:val="000000"/>
-                <w:sz w:val="22"/>
-              </w:rPr>
-              <w:t>Tmin Germ</w:t>
+            <w:proofErr w:type="spellStart"/>
+            <w:r>
+              <w:rPr>
+                <w:rFonts w:eastAsia="Times New Roman"/>
+                <w:color w:val="000000"/>
+                <w:sz w:val="22"/>
+              </w:rPr>
+              <w:t>Tmin</w:t>
+            </w:r>
+            <w:proofErr w:type="spellEnd"/>
+            <w:r>
+              <w:rPr>
+                <w:rFonts w:eastAsia="Times New Roman"/>
+                <w:color w:val="000000"/>
+                <w:sz w:val="22"/>
+              </w:rPr>
+              <w:t xml:space="preserve"> Germ</w:t>
             </w:r>
           </w:p>
         </w:tc>
@@ -14928,13 +15439,23 @@
                 <w:sz w:val="22"/>
               </w:rPr>
             </w:pPr>
-            <w:r>
-              <w:rPr>
-                <w:rFonts w:eastAsia="Times New Roman"/>
-                <w:color w:val="000000"/>
-                <w:sz w:val="22"/>
-              </w:rPr>
-              <w:t>Tmax Germ</w:t>
+            <w:proofErr w:type="spellStart"/>
+            <w:r>
+              <w:rPr>
+                <w:rFonts w:eastAsia="Times New Roman"/>
+                <w:color w:val="000000"/>
+                <w:sz w:val="22"/>
+              </w:rPr>
+              <w:t>Tmax</w:t>
+            </w:r>
+            <w:proofErr w:type="spellEnd"/>
+            <w:r>
+              <w:rPr>
+                <w:rFonts w:eastAsia="Times New Roman"/>
+                <w:color w:val="000000"/>
+                <w:sz w:val="22"/>
+              </w:rPr>
+              <w:t xml:space="preserve"> Germ</w:t>
             </w:r>
           </w:p>
         </w:tc>
@@ -14959,13 +15480,23 @@
                 <w:sz w:val="22"/>
               </w:rPr>
             </w:pPr>
-            <w:r>
-              <w:rPr>
-                <w:rFonts w:eastAsia="Times New Roman"/>
-                <w:color w:val="000000"/>
-                <w:sz w:val="22"/>
-              </w:rPr>
-              <w:t>Tmin PTGR</w:t>
+            <w:proofErr w:type="spellStart"/>
+            <w:r>
+              <w:rPr>
+                <w:rFonts w:eastAsia="Times New Roman"/>
+                <w:color w:val="000000"/>
+                <w:sz w:val="22"/>
+              </w:rPr>
+              <w:t>Tmin</w:t>
+            </w:r>
+            <w:proofErr w:type="spellEnd"/>
+            <w:r>
+              <w:rPr>
+                <w:rFonts w:eastAsia="Times New Roman"/>
+                <w:color w:val="000000"/>
+                <w:sz w:val="22"/>
+              </w:rPr>
+              <w:t xml:space="preserve"> PTGR</w:t>
             </w:r>
           </w:p>
         </w:tc>
@@ -14990,13 +15521,23 @@
                 <w:sz w:val="22"/>
               </w:rPr>
             </w:pPr>
-            <w:r>
-              <w:rPr>
-                <w:rFonts w:eastAsia="Times New Roman"/>
-                <w:color w:val="000000"/>
-                <w:sz w:val="22"/>
-              </w:rPr>
-              <w:t>Tmax PTGR</w:t>
+            <w:proofErr w:type="spellStart"/>
+            <w:r>
+              <w:rPr>
+                <w:rFonts w:eastAsia="Times New Roman"/>
+                <w:color w:val="000000"/>
+                <w:sz w:val="22"/>
+              </w:rPr>
+              <w:t>Tmax</w:t>
+            </w:r>
+            <w:proofErr w:type="spellEnd"/>
+            <w:r>
+              <w:rPr>
+                <w:rFonts w:eastAsia="Times New Roman"/>
+                <w:color w:val="000000"/>
+                <w:sz w:val="22"/>
+              </w:rPr>
+              <w:t xml:space="preserve"> PTGR</w:t>
             </w:r>
           </w:p>
         </w:tc>
@@ -15213,13 +15754,23 @@
                 <w:sz w:val="22"/>
               </w:rPr>
             </w:pPr>
-            <w:r>
-              <w:rPr>
-                <w:rFonts w:eastAsia="Times New Roman"/>
-                <w:color w:val="000000"/>
-                <w:sz w:val="22"/>
-              </w:rPr>
-              <w:t>Tmin Germination</w:t>
+            <w:proofErr w:type="spellStart"/>
+            <w:r>
+              <w:rPr>
+                <w:rFonts w:eastAsia="Times New Roman"/>
+                <w:color w:val="000000"/>
+                <w:sz w:val="22"/>
+              </w:rPr>
+              <w:t>Tmin</w:t>
+            </w:r>
+            <w:proofErr w:type="spellEnd"/>
+            <w:r>
+              <w:rPr>
+                <w:rFonts w:eastAsia="Times New Roman"/>
+                <w:color w:val="000000"/>
+                <w:sz w:val="22"/>
+              </w:rPr>
+              <w:t xml:space="preserve"> Germination</w:t>
             </w:r>
           </w:p>
         </w:tc>
@@ -15824,13 +16375,23 @@
                 <w:sz w:val="22"/>
               </w:rPr>
             </w:pPr>
-            <w:r>
-              <w:rPr>
-                <w:rFonts w:eastAsia="Times New Roman"/>
-                <w:color w:val="000000"/>
-                <w:sz w:val="22"/>
-              </w:rPr>
-              <w:t>Tmax Germination</w:t>
+            <w:proofErr w:type="spellStart"/>
+            <w:r>
+              <w:rPr>
+                <w:rFonts w:eastAsia="Times New Roman"/>
+                <w:color w:val="000000"/>
+                <w:sz w:val="22"/>
+              </w:rPr>
+              <w:t>Tmax</w:t>
+            </w:r>
+            <w:proofErr w:type="spellEnd"/>
+            <w:r>
+              <w:rPr>
+                <w:rFonts w:eastAsia="Times New Roman"/>
+                <w:color w:val="000000"/>
+                <w:sz w:val="22"/>
+              </w:rPr>
+              <w:t xml:space="preserve"> Germination</w:t>
             </w:r>
           </w:p>
         </w:tc>
@@ -16449,13 +17010,23 @@
                 <w:sz w:val="22"/>
               </w:rPr>
             </w:pPr>
-            <w:r>
-              <w:rPr>
-                <w:rFonts w:eastAsia="Times New Roman"/>
-                <w:color w:val="000000"/>
-                <w:sz w:val="22"/>
-              </w:rPr>
-              <w:t>Tmin PTGR</w:t>
+            <w:proofErr w:type="spellStart"/>
+            <w:r>
+              <w:rPr>
+                <w:rFonts w:eastAsia="Times New Roman"/>
+                <w:color w:val="000000"/>
+                <w:sz w:val="22"/>
+              </w:rPr>
+              <w:t>Tmin</w:t>
+            </w:r>
+            <w:proofErr w:type="spellEnd"/>
+            <w:r>
+              <w:rPr>
+                <w:rFonts w:eastAsia="Times New Roman"/>
+                <w:color w:val="000000"/>
+                <w:sz w:val="22"/>
+              </w:rPr>
+              <w:t xml:space="preserve"> PTGR</w:t>
             </w:r>
           </w:p>
         </w:tc>
@@ -17092,13 +17663,23 @@
                 <w:sz w:val="22"/>
               </w:rPr>
             </w:pPr>
-            <w:r>
-              <w:rPr>
-                <w:rFonts w:eastAsia="Times New Roman"/>
-                <w:color w:val="000000"/>
-                <w:sz w:val="22"/>
-              </w:rPr>
-              <w:t>Tmax PTGR</w:t>
+            <w:proofErr w:type="spellStart"/>
+            <w:r>
+              <w:rPr>
+                <w:rFonts w:eastAsia="Times New Roman"/>
+                <w:color w:val="000000"/>
+                <w:sz w:val="22"/>
+              </w:rPr>
+              <w:t>Tmax</w:t>
+            </w:r>
+            <w:proofErr w:type="spellEnd"/>
+            <w:r>
+              <w:rPr>
+                <w:rFonts w:eastAsia="Times New Roman"/>
+                <w:color w:val="000000"/>
+                <w:sz w:val="22"/>
+              </w:rPr>
+              <w:t xml:space="preserve"> PTGR</w:t>
             </w:r>
           </w:p>
         </w:tc>
@@ -22125,7 +22706,7 @@
           <w:docGrid w:linePitch="360"/>
         </w:sectPr>
       </w:pPr>
-      <w:bookmarkStart w:id="32" w:name="_Toc107910568"/>
+      <w:bookmarkStart w:id="34" w:name="_Toc107910568"/>
     </w:p>
     <w:p>
       <w:pPr>
@@ -22140,12 +22721,20 @@
         <w:t>Table S7.</w:t>
       </w:r>
       <w:r>
-        <w:t xml:space="preserve"> Results from principal component analysis with gametophytic and sporophytic variables. Loadings for each variable on all principal components</w:t>
+        <w:t xml:space="preserve"> Results from principal component analysis with gametophytic and </w:t>
+      </w:r>
+      <w:proofErr w:type="spellStart"/>
+      <w:r>
+        <w:t>sporophytic</w:t>
+      </w:r>
+      <w:proofErr w:type="spellEnd"/>
+      <w:r>
+        <w:t xml:space="preserve"> variables. Loadings for each variable on all principal components</w:t>
       </w:r>
       <w:r>
         <w:t>.</w:t>
       </w:r>
-      <w:bookmarkEnd w:id="32"/>
+      <w:bookmarkEnd w:id="34"/>
     </w:p>
     <w:tbl>
       <w:tblPr>
@@ -22490,6 +23079,7 @@
                 <w:sz w:val="22"/>
               </w:rPr>
             </w:pPr>
+            <w:proofErr w:type="spellStart"/>
             <w:r>
               <w:rPr>
                 <w:rFonts w:eastAsia="Times New Roman"/>
@@ -22498,6 +23088,7 @@
               </w:rPr>
               <w:t>Tmin</w:t>
             </w:r>
+            <w:proofErr w:type="spellEnd"/>
             <w:r>
               <w:rPr>
                 <w:rFonts w:eastAsia="Times New Roman"/>
@@ -22801,13 +23392,23 @@
                 <w:sz w:val="22"/>
               </w:rPr>
             </w:pPr>
-            <w:r>
-              <w:rPr>
-                <w:rFonts w:eastAsia="Times New Roman"/>
-                <w:color w:val="000000"/>
-                <w:sz w:val="22"/>
-              </w:rPr>
-              <w:t>Tmax Germination</w:t>
+            <w:proofErr w:type="spellStart"/>
+            <w:r>
+              <w:rPr>
+                <w:rFonts w:eastAsia="Times New Roman"/>
+                <w:color w:val="000000"/>
+                <w:sz w:val="22"/>
+              </w:rPr>
+              <w:t>Tmax</w:t>
+            </w:r>
+            <w:proofErr w:type="spellEnd"/>
+            <w:r>
+              <w:rPr>
+                <w:rFonts w:eastAsia="Times New Roman"/>
+                <w:color w:val="000000"/>
+                <w:sz w:val="22"/>
+              </w:rPr>
+              <w:t xml:space="preserve"> Germination</w:t>
             </w:r>
           </w:p>
         </w:tc>
@@ -23094,13 +23695,23 @@
                 <w:sz w:val="22"/>
               </w:rPr>
             </w:pPr>
-            <w:r>
-              <w:rPr>
-                <w:rFonts w:eastAsia="Times New Roman"/>
-                <w:color w:val="000000"/>
-                <w:sz w:val="22"/>
-              </w:rPr>
-              <w:t>Tmin PTGR</w:t>
+            <w:proofErr w:type="spellStart"/>
+            <w:r>
+              <w:rPr>
+                <w:rFonts w:eastAsia="Times New Roman"/>
+                <w:color w:val="000000"/>
+                <w:sz w:val="22"/>
+              </w:rPr>
+              <w:t>Tmin</w:t>
+            </w:r>
+            <w:proofErr w:type="spellEnd"/>
+            <w:r>
+              <w:rPr>
+                <w:rFonts w:eastAsia="Times New Roman"/>
+                <w:color w:val="000000"/>
+                <w:sz w:val="22"/>
+              </w:rPr>
+              <w:t xml:space="preserve"> PTGR</w:t>
             </w:r>
           </w:p>
         </w:tc>
@@ -23387,13 +23998,23 @@
                 <w:sz w:val="22"/>
               </w:rPr>
             </w:pPr>
-            <w:r>
-              <w:rPr>
-                <w:rFonts w:eastAsia="Times New Roman"/>
-                <w:color w:val="000000"/>
-                <w:sz w:val="22"/>
-              </w:rPr>
-              <w:t>Tmax PTGR</w:t>
+            <w:proofErr w:type="spellStart"/>
+            <w:r>
+              <w:rPr>
+                <w:rFonts w:eastAsia="Times New Roman"/>
+                <w:color w:val="000000"/>
+                <w:sz w:val="22"/>
+              </w:rPr>
+              <w:t>Tmax</w:t>
+            </w:r>
+            <w:proofErr w:type="spellEnd"/>
+            <w:r>
+              <w:rPr>
+                <w:rFonts w:eastAsia="Times New Roman"/>
+                <w:color w:val="000000"/>
+                <w:sz w:val="22"/>
+              </w:rPr>
+              <w:t xml:space="preserve"> PTGR</w:t>
             </w:r>
           </w:p>
         </w:tc>
@@ -24836,7 +25457,7 @@
       <w:pPr>
         <w:pStyle w:val="AppendixTabletitle"/>
       </w:pPr>
-      <w:bookmarkStart w:id="33" w:name="_Toc107910569"/>
+      <w:bookmarkStart w:id="35" w:name="_Toc107910569"/>
       <w:r>
         <w:br w:type="page"/>
       </w:r>
@@ -24868,7 +25489,15 @@
         <w:t>8.</w:t>
       </w:r>
       <w:r>
-        <w:t xml:space="preserve"> Loadings from principal component analysis of only sporophytic variables.</w:t>
+        <w:t xml:space="preserve"> Loadings from principal component analysis of only </w:t>
+      </w:r>
+      <w:proofErr w:type="spellStart"/>
+      <w:r>
+        <w:t>sporophytic</w:t>
+      </w:r>
+      <w:proofErr w:type="spellEnd"/>
+      <w:r>
+        <w:t xml:space="preserve"> variables.</w:t>
       </w:r>
     </w:p>
     <w:tbl>
@@ -26340,7 +26969,15 @@
         <w:t>.</w:t>
       </w:r>
       <w:r>
-        <w:t xml:space="preserve"> Results from principal component analysis with sporophytic variables. </w:t>
+        <w:t xml:space="preserve"> Results from principal component analysis with </w:t>
+      </w:r>
+      <w:proofErr w:type="spellStart"/>
+      <w:r>
+        <w:t>sporophytic</w:t>
+      </w:r>
+      <w:proofErr w:type="spellEnd"/>
+      <w:r>
+        <w:t xml:space="preserve"> variables. </w:t>
       </w:r>
       <w:r>
         <w:t>The p</w:t>
@@ -26348,7 +26985,7 @@
       <w:r>
         <w:t>roportion of variance explained by each of the components.</w:t>
       </w:r>
-      <w:bookmarkEnd w:id="33"/>
+      <w:bookmarkEnd w:id="35"/>
     </w:p>
     <w:tbl>
       <w:tblPr>
@@ -27250,7 +27887,7 @@
       <w:pPr>
         <w:pStyle w:val="AppendixTabletitle"/>
       </w:pPr>
-      <w:bookmarkStart w:id="34" w:name="_Toc107910570"/>
+      <w:bookmarkStart w:id="36" w:name="_Toc107910570"/>
       <w:r>
         <w:br w:type="page"/>
       </w:r>
@@ -27259,8 +27896,8 @@
       <w:pPr>
         <w:pStyle w:val="Tabletitle"/>
       </w:pPr>
-      <w:bookmarkStart w:id="35" w:name="_Toc107598003"/>
-      <w:bookmarkStart w:id="36" w:name="_Toc107910114"/>
+      <w:bookmarkStart w:id="37" w:name="_Toc107598003"/>
+      <w:bookmarkStart w:id="38" w:name="_Toc107910114"/>
       <w:r>
         <w:rPr>
           <w:b/>
@@ -27272,13 +27909,13 @@
       <w:r>
         <w:t xml:space="preserve"> </w:t>
       </w:r>
-      <w:bookmarkStart w:id="37" w:name="_Hlk115935280"/>
+      <w:bookmarkStart w:id="39" w:name="_Hlk115935280"/>
       <w:r>
         <w:t xml:space="preserve">Loadings from principal component analysis of only gametophytic variables. </w:t>
       </w:r>
-      <w:bookmarkEnd w:id="35"/>
-      <w:bookmarkEnd w:id="36"/>
       <w:bookmarkEnd w:id="37"/>
+      <w:bookmarkEnd w:id="38"/>
+      <w:bookmarkEnd w:id="39"/>
     </w:p>
     <w:tbl>
       <w:tblPr>
@@ -27569,6 +28206,7 @@
                 <w:szCs w:val="22"/>
               </w:rPr>
             </w:pPr>
+            <w:proofErr w:type="spellStart"/>
             <w:r>
               <w:rPr>
                 <w:rFonts w:eastAsia="Times New Roman"/>
@@ -27578,6 +28216,7 @@
               </w:rPr>
               <w:t>Germ.Tmin</w:t>
             </w:r>
+            <w:proofErr w:type="spellEnd"/>
           </w:p>
         </w:tc>
         <w:tc>
@@ -27788,6 +28427,7 @@
                 <w:szCs w:val="22"/>
               </w:rPr>
             </w:pPr>
+            <w:proofErr w:type="spellStart"/>
             <w:r>
               <w:rPr>
                 <w:rFonts w:eastAsia="Times New Roman"/>
@@ -27797,6 +28437,7 @@
               </w:rPr>
               <w:t>Germ.Topt</w:t>
             </w:r>
+            <w:proofErr w:type="spellEnd"/>
           </w:p>
         </w:tc>
         <w:tc>
@@ -27971,6 +28612,7 @@
                 <w:szCs w:val="22"/>
               </w:rPr>
             </w:pPr>
+            <w:proofErr w:type="spellStart"/>
             <w:r>
               <w:rPr>
                 <w:rFonts w:eastAsia="Times New Roman"/>
@@ -27980,6 +28622,7 @@
               </w:rPr>
               <w:t>Germ.Tmax</w:t>
             </w:r>
+            <w:proofErr w:type="spellEnd"/>
           </w:p>
         </w:tc>
         <w:tc>
@@ -28154,6 +28797,7 @@
                 <w:szCs w:val="22"/>
               </w:rPr>
             </w:pPr>
+            <w:proofErr w:type="spellStart"/>
             <w:r>
               <w:rPr>
                 <w:rFonts w:eastAsia="Times New Roman"/>
@@ -28163,6 +28807,7 @@
               </w:rPr>
               <w:t>PTGR.Tmin</w:t>
             </w:r>
+            <w:proofErr w:type="spellEnd"/>
           </w:p>
         </w:tc>
         <w:tc>
@@ -28337,6 +28982,7 @@
                 <w:szCs w:val="22"/>
               </w:rPr>
             </w:pPr>
+            <w:proofErr w:type="spellStart"/>
             <w:r>
               <w:rPr>
                 <w:rFonts w:eastAsia="Times New Roman"/>
@@ -28346,6 +28992,7 @@
               </w:rPr>
               <w:t>PTGR.Topt</w:t>
             </w:r>
+            <w:proofErr w:type="spellEnd"/>
           </w:p>
         </w:tc>
         <w:tc>
@@ -28526,6 +29173,7 @@
                 <w:szCs w:val="22"/>
               </w:rPr>
             </w:pPr>
+            <w:proofErr w:type="spellStart"/>
             <w:r>
               <w:rPr>
                 <w:rFonts w:eastAsia="Times New Roman"/>
@@ -28535,6 +29183,7 @@
               </w:rPr>
               <w:t>PTGR.Tmax</w:t>
             </w:r>
+            <w:proofErr w:type="spellEnd"/>
           </w:p>
         </w:tc>
         <w:tc>
@@ -28769,7 +29418,7 @@
       <w:r>
         <w:t>roportion of variance explained by each of the components.</w:t>
       </w:r>
-      <w:bookmarkEnd w:id="34"/>
+      <w:bookmarkEnd w:id="36"/>
     </w:p>
     <w:tbl>
       <w:tblPr>
@@ -34589,6 +35238,7 @@
     <w:rsid w:val="007E3267"/>
     <w:rsid w:val="008E6631"/>
     <w:rsid w:val="00997FBE"/>
+    <w:rsid w:val="00A74D40"/>
     <w:rsid w:val="00AA2A49"/>
     <w:rsid w:val="00C57EFD"/>
     <w:rsid w:val="00CD55F6"/>

</xml_diff>